<commit_message>
add translation for rnnnoise paper
</commit_message>
<xml_diff>
--- a/SpeechEnhancement/RNNoise - 学习噪声抑制.docx
+++ b/SpeechEnhancement/RNNoise - 学习噪声抑制.docx
@@ -794,27 +794,7 @@
           <w:sz w:val="21"/>
           <w:szCs w:val="21"/>
         </w:rPr>
-        <w:t>谱减模块(</w:t>
-      </w:r>
-      <w:r>
-        <w:rPr>
-          <w:rFonts w:ascii="Microsoft YaHei" w:eastAsia="Microsoft YaHei" w:hAnsi="Microsoft YaHei" w:cs="Microsoft YaHei" w:hint="eastAsia"/>
-          <w:iCs/>
-          <w:color w:val="5F8097"/>
-          <w:sz w:val="21"/>
-          <w:szCs w:val="21"/>
-        </w:rPr>
-        <w:t>SS</w:t>
-      </w:r>
-      <w:r>
-        <w:rPr>
-          <w:rFonts w:ascii="Microsoft YaHei" w:eastAsia="Microsoft YaHei" w:hAnsi="Microsoft YaHei" w:cs="Microsoft YaHei" w:hint="eastAsia"/>
-          <w:iCs/>
-          <w:color w:val="5F8097"/>
-          <w:sz w:val="21"/>
-          <w:szCs w:val="21"/>
-        </w:rPr>
-        <w:t>)</w:t>
+        <w:t>谱减模块(SS)</w:t>
       </w:r>
       <w:r>
         <w:rPr>
@@ -940,25 +920,7 @@
           <w:sz w:val="21"/>
           <w:szCs w:val="21"/>
         </w:rPr>
-        <w:t>有难度的是要在</w:t>
-      </w:r>
-      <w:r>
-        <w:rPr>
-          <w:rFonts w:ascii="Microsoft YaHei" w:eastAsia="Microsoft YaHei" w:hAnsi="Microsoft YaHei" w:cs="Microsoft YaHei" w:hint="eastAsia"/>
-          <w:color w:val="333333"/>
-          <w:sz w:val="21"/>
-          <w:szCs w:val="21"/>
-        </w:rPr>
-        <w:t>各种噪音</w:t>
-      </w:r>
-      <w:r>
-        <w:rPr>
-          <w:rFonts w:ascii="Microsoft YaHei" w:eastAsia="Microsoft YaHei" w:hAnsi="Microsoft YaHei" w:cs="Microsoft YaHei" w:hint="eastAsia"/>
-          <w:color w:val="333333"/>
-          <w:sz w:val="21"/>
-          <w:szCs w:val="21"/>
-        </w:rPr>
-        <w:t>条件下</w:t>
+        <w:t>有难度的是要在各种噪音条件下</w:t>
       </w:r>
       <w:r>
         <w:rPr>
@@ -976,34 +938,7 @@
           <w:sz w:val="21"/>
           <w:szCs w:val="21"/>
         </w:rPr>
-        <w:t>对许多特殊情况</w:t>
-      </w:r>
-      <w:r>
-        <w:rPr>
-          <w:rFonts w:ascii="Microsoft YaHei" w:eastAsia="Microsoft YaHei" w:hAnsi="Microsoft YaHei" w:cs="Microsoft YaHei" w:hint="eastAsia"/>
-          <w:color w:val="333333"/>
-          <w:sz w:val="21"/>
-          <w:szCs w:val="21"/>
-        </w:rPr>
-        <w:t>和</w:t>
-      </w:r>
-      <w:r>
-        <w:rPr>
-          <w:rFonts w:ascii="Microsoft YaHei" w:eastAsia="Microsoft YaHei" w:hAnsi="Microsoft YaHei" w:cs="Microsoft YaHei" w:hint="eastAsia"/>
-          <w:color w:val="333333"/>
-          <w:sz w:val="21"/>
-          <w:szCs w:val="21"/>
-        </w:rPr>
-        <w:t>奇怪信号</w:t>
-      </w:r>
-      <w:r>
-        <w:rPr>
-          <w:rFonts w:ascii="Microsoft YaHei" w:eastAsia="Microsoft YaHei" w:hAnsi="Microsoft YaHei" w:cs="Microsoft YaHei" w:hint="eastAsia"/>
-          <w:color w:val="333333"/>
-          <w:sz w:val="21"/>
-          <w:szCs w:val="21"/>
-        </w:rPr>
-        <w:t>,</w:t>
+        <w:t>对许多特殊情况和奇怪信号,</w:t>
       </w:r>
       <w:r>
         <w:rPr>
@@ -1661,16 +1596,7 @@
           <w:sz w:val="21"/>
           <w:szCs w:val="21"/>
         </w:rPr>
-        <w:t>和</w:t>
-      </w:r>
-      <w:r>
-        <w:rPr>
-          <w:rFonts w:ascii="Microsoft YaHei" w:eastAsia="Microsoft YaHei" w:hAnsi="Microsoft YaHei" w:cs="Microsoft YaHei" w:hint="eastAsia"/>
-          <w:color w:val="333333"/>
-          <w:sz w:val="21"/>
-          <w:szCs w:val="21"/>
-        </w:rPr>
-        <w:t>保存</w:t>
+        <w:t>和保存</w:t>
       </w:r>
       <w:r>
         <w:rPr>
@@ -1766,18 +1692,6 @@
         </w:rPr>
         <w:t>(</w:t>
       </w:r>
-      <w:proofErr w:type="gramStart"/>
-      <w:r>
-        <w:rPr>
-          <w:rFonts w:ascii="Microsoft YaHei" w:eastAsia="Microsoft YaHei" w:hAnsi="Microsoft YaHei" w:cs="Microsoft YaHei" w:hint="eastAsia"/>
-          <w:iCs/>
-          <w:color w:val="333333"/>
-          <w:sz w:val="21"/>
-          <w:szCs w:val="21"/>
-        </w:rPr>
-        <w:t>reset</w:t>
-      </w:r>
-      <w:proofErr w:type="gramEnd"/>
       <w:r>
         <w:rPr>
           <w:rFonts w:ascii="Microsoft YaHei" w:eastAsia="Microsoft YaHei" w:hAnsi="Microsoft YaHei" w:cs="Microsoft YaHei"/>
@@ -1786,6 +1700,16 @@
           <w:sz w:val="21"/>
           <w:szCs w:val="21"/>
         </w:rPr>
+        <w:t>Reset</w:t>
+      </w:r>
+      <w:r>
+        <w:rPr>
+          <w:rFonts w:ascii="Microsoft YaHei" w:eastAsia="Microsoft YaHei" w:hAnsi="Microsoft YaHei" w:cs="Microsoft YaHei"/>
+          <w:iCs/>
+          <w:color w:val="333333"/>
+          <w:sz w:val="21"/>
+          <w:szCs w:val="21"/>
+        </w:rPr>
         <w:t xml:space="preserve"> </w:t>
       </w:r>
       <w:r>
@@ -1815,34 +1739,70 @@
           <w:sz w:val="21"/>
           <w:szCs w:val="21"/>
         </w:rPr>
-        <w:t xml:space="preserve"> 控制是否使用历史状态</w:t>
-      </w:r>
-      <w:r>
-        <w:rPr>
-          <w:rFonts w:ascii="Microsoft YaHei" w:eastAsia="Microsoft YaHei" w:hAnsi="Microsoft YaHei" w:cs="Microsoft YaHei" w:hint="eastAsia"/>
-          <w:color w:val="333333"/>
-          <w:sz w:val="21"/>
-          <w:szCs w:val="21"/>
-        </w:rPr>
-        <w:t>(state)</w:t>
-      </w:r>
-      <w:r>
-        <w:rPr>
-          <w:rFonts w:ascii="Microsoft YaHei" w:eastAsia="Microsoft YaHei" w:hAnsi="Microsoft YaHei" w:cs="Microsoft YaHei" w:hint="eastAsia"/>
-          <w:color w:val="333333"/>
-          <w:sz w:val="21"/>
-          <w:szCs w:val="21"/>
-        </w:rPr>
-        <w:t>来计算新状态</w:t>
-      </w:r>
-      <w:r>
-        <w:rPr>
-          <w:rFonts w:ascii="Microsoft YaHei" w:eastAsia="Microsoft YaHei" w:hAnsi="Microsoft YaHei" w:cs="Microsoft YaHei" w:hint="eastAsia"/>
-          <w:color w:val="333333"/>
-          <w:sz w:val="21"/>
-          <w:szCs w:val="21"/>
-        </w:rPr>
-        <w:t>，而</w:t>
+        <w:t xml:space="preserve"> </w:t>
+      </w:r>
+      <w:r>
+        <w:rPr>
+          <w:rFonts w:ascii="Microsoft YaHei" w:eastAsia="Microsoft YaHei" w:hAnsi="Microsoft YaHei" w:cs="Microsoft YaHei" w:hint="eastAsia"/>
+          <w:color w:val="333333"/>
+          <w:sz w:val="21"/>
+          <w:szCs w:val="21"/>
+        </w:rPr>
+        <w:t>控制是否使用历史状态</w:t>
+      </w:r>
+      <w:r>
+        <w:rPr>
+          <w:rFonts w:ascii="Microsoft YaHei" w:eastAsia="Microsoft YaHei" w:hAnsi="Microsoft YaHei" w:cs="Microsoft YaHei"/>
+          <w:color w:val="333333"/>
+          <w:sz w:val="21"/>
+          <w:szCs w:val="21"/>
+        </w:rPr>
+        <w:t xml:space="preserve"> (</w:t>
+      </w:r>
+      <w:r>
+        <w:rPr>
+          <w:rFonts w:ascii="Microsoft YaHei" w:eastAsia="Microsoft YaHei" w:hAnsi="Microsoft YaHei" w:cs="Microsoft YaHei" w:hint="eastAsia"/>
+          <w:color w:val="333333"/>
+          <w:sz w:val="21"/>
+          <w:szCs w:val="21"/>
+        </w:rPr>
+        <w:t>state</w:t>
+      </w:r>
+      <w:r>
+        <w:rPr>
+          <w:rFonts w:ascii="Microsoft YaHei" w:eastAsia="Microsoft YaHei" w:hAnsi="Microsoft YaHei" w:cs="Microsoft YaHei"/>
+          <w:color w:val="333333"/>
+          <w:sz w:val="21"/>
+          <w:szCs w:val="21"/>
+        </w:rPr>
+        <w:t>)</w:t>
+      </w:r>
+      <w:r>
+        <w:rPr>
+          <w:rFonts w:ascii="Microsoft YaHei" w:eastAsia="Microsoft YaHei" w:hAnsi="Microsoft YaHei" w:cs="Microsoft YaHei" w:hint="eastAsia"/>
+          <w:color w:val="333333"/>
+          <w:sz w:val="21"/>
+          <w:szCs w:val="21"/>
+        </w:rPr>
+        <w:t xml:space="preserve"> 来计算新状态</w:t>
+      </w:r>
+      <w:r>
+        <w:rPr>
+          <w:rFonts w:ascii="Microsoft YaHei" w:eastAsia="Microsoft YaHei" w:hAnsi="Microsoft YaHei" w:cs="Microsoft YaHei" w:hint="eastAsia"/>
+          <w:color w:val="333333"/>
+          <w:sz w:val="21"/>
+          <w:szCs w:val="21"/>
+        </w:rPr>
+        <w:t>，</w:t>
+      </w:r>
+      <w:r>
+        <w:rPr>
+          <w:rFonts w:ascii="Microsoft YaHei" w:eastAsia="Microsoft YaHei" w:hAnsi="Microsoft YaHei" w:cs="Microsoft YaHei" w:hint="eastAsia"/>
+          <w:color w:val="333333"/>
+          <w:sz w:val="21"/>
+          <w:szCs w:val="21"/>
+        </w:rPr>
+        <w:t>而</w:t>
       </w:r>
       <w:r>
         <w:rPr>
@@ -1862,7 +1822,7 @@
           <w:sz w:val="21"/>
           <w:szCs w:val="21"/>
         </w:rPr>
-        <w:t>门(update</w:t>
+        <w:t>门</w:t>
       </w:r>
       <w:r>
         <w:rPr>
@@ -1872,6 +1832,26 @@
           <w:sz w:val="21"/>
           <w:szCs w:val="21"/>
         </w:rPr>
+        <w:t xml:space="preserve"> (</w:t>
+      </w:r>
+      <w:r>
+        <w:rPr>
+          <w:rFonts w:ascii="Microsoft YaHei" w:eastAsia="Microsoft YaHei" w:hAnsi="Microsoft YaHei" w:cs="Microsoft YaHei" w:hint="eastAsia"/>
+          <w:iCs/>
+          <w:color w:val="333333"/>
+          <w:sz w:val="21"/>
+          <w:szCs w:val="21"/>
+        </w:rPr>
+        <w:t>update</w:t>
+      </w:r>
+      <w:r>
+        <w:rPr>
+          <w:rFonts w:ascii="Microsoft YaHei" w:eastAsia="Microsoft YaHei" w:hAnsi="Microsoft YaHei" w:cs="Microsoft YaHei"/>
+          <w:iCs/>
+          <w:color w:val="333333"/>
+          <w:sz w:val="21"/>
+          <w:szCs w:val="21"/>
+        </w:rPr>
         <w:t xml:space="preserve"> </w:t>
       </w:r>
       <w:r>
@@ -1882,34 +1862,71 @@
           <w:sz w:val="21"/>
           <w:szCs w:val="21"/>
         </w:rPr>
-        <w:t>gate)</w:t>
-      </w:r>
-      <w:r>
-        <w:rPr>
-          <w:rFonts w:ascii="Microsoft YaHei" w:eastAsia="Microsoft YaHei" w:hAnsi="Microsoft YaHei" w:cs="Microsoft YaHei" w:hint="eastAsia"/>
-          <w:color w:val="333333"/>
-          <w:sz w:val="21"/>
-          <w:szCs w:val="21"/>
-        </w:rPr>
-        <w:t>控制</w:t>
-      </w:r>
-      <w:r>
-        <w:rPr>
-          <w:rFonts w:ascii="Microsoft YaHei" w:eastAsia="Microsoft YaHei" w:hAnsi="Microsoft YaHei" w:cs="Microsoft YaHei" w:hint="eastAsia"/>
-          <w:color w:val="333333"/>
-          <w:sz w:val="21"/>
-          <w:szCs w:val="21"/>
-        </w:rPr>
-        <w:t>新输入将在多大程度上改变存储的状态值(state)</w:t>
-      </w:r>
-      <w:r>
-        <w:rPr>
-          <w:rFonts w:ascii="Microsoft YaHei" w:eastAsia="Microsoft YaHei" w:hAnsi="Microsoft YaHei" w:cs="Microsoft YaHei" w:hint="eastAsia"/>
-          <w:color w:val="333333"/>
-          <w:sz w:val="21"/>
-          <w:szCs w:val="21"/>
-        </w:rPr>
-        <w:t>。这个更新门（关闭时）使</w:t>
+        <w:t>gate</w:t>
+      </w:r>
+      <w:r>
+        <w:rPr>
+          <w:rFonts w:ascii="Microsoft YaHei" w:eastAsia="Microsoft YaHei" w:hAnsi="Microsoft YaHei" w:cs="Microsoft YaHei"/>
+          <w:iCs/>
+          <w:color w:val="333333"/>
+          <w:sz w:val="21"/>
+          <w:szCs w:val="21"/>
+        </w:rPr>
+        <w:t>)</w:t>
+      </w:r>
+      <w:r>
+        <w:rPr>
+          <w:rFonts w:ascii="Microsoft YaHei" w:eastAsia="Microsoft YaHei" w:hAnsi="Microsoft YaHei" w:cs="Microsoft YaHei" w:hint="eastAsia"/>
+          <w:color w:val="333333"/>
+          <w:sz w:val="21"/>
+          <w:szCs w:val="21"/>
+        </w:rPr>
+        <w:t xml:space="preserve"> 控制新输入将在多大程度上改变存储的状态值</w:t>
+      </w:r>
+      <w:r>
+        <w:rPr>
+          <w:rFonts w:ascii="Microsoft YaHei" w:eastAsia="Microsoft YaHei" w:hAnsi="Microsoft YaHei" w:cs="Microsoft YaHei"/>
+          <w:color w:val="333333"/>
+          <w:sz w:val="21"/>
+          <w:szCs w:val="21"/>
+        </w:rPr>
+        <w:t xml:space="preserve"> (</w:t>
+      </w:r>
+      <w:r>
+        <w:rPr>
+          <w:rFonts w:ascii="Microsoft YaHei" w:eastAsia="Microsoft YaHei" w:hAnsi="Microsoft YaHei" w:cs="Microsoft YaHei" w:hint="eastAsia"/>
+          <w:color w:val="333333"/>
+          <w:sz w:val="21"/>
+          <w:szCs w:val="21"/>
+        </w:rPr>
+        <w:t>state</w:t>
+      </w:r>
+      <w:r>
+        <w:rPr>
+          <w:rFonts w:ascii="Microsoft YaHei" w:eastAsia="Microsoft YaHei" w:hAnsi="Microsoft YaHei" w:cs="Microsoft YaHei"/>
+          <w:color w:val="333333"/>
+          <w:sz w:val="21"/>
+          <w:szCs w:val="21"/>
+        </w:rPr>
+        <w:t>)</w:t>
+      </w:r>
+      <w:r>
+        <w:rPr>
+          <w:rFonts w:ascii="Microsoft YaHei" w:eastAsia="Microsoft YaHei" w:hAnsi="Microsoft YaHei" w:cs="Microsoft YaHei" w:hint="eastAsia"/>
+          <w:color w:val="333333"/>
+          <w:sz w:val="21"/>
+          <w:szCs w:val="21"/>
+        </w:rPr>
+        <w:t xml:space="preserve"> 。</w:t>
+      </w:r>
+      <w:r>
+        <w:rPr>
+          <w:rFonts w:ascii="Microsoft YaHei" w:eastAsia="Microsoft YaHei" w:hAnsi="Microsoft YaHei" w:cs="Microsoft YaHei" w:hint="eastAsia"/>
+          <w:color w:val="333333"/>
+          <w:sz w:val="21"/>
+          <w:szCs w:val="21"/>
+        </w:rPr>
+        <w:t>这个更新门（关闭时）使</w:t>
       </w:r>
       <w:r>
         <w:rPr>
@@ -3835,43 +3852,7 @@
           <w:sz w:val="21"/>
           <w:szCs w:val="21"/>
         </w:rPr>
-        <w:t>频带足够宽时，</w:t>
-      </w:r>
-      <w:r>
-        <w:rPr>
-          <w:rFonts w:ascii="Microsoft YaHei" w:eastAsia="Microsoft YaHei" w:hAnsi="Microsoft YaHei" w:cs="Microsoft YaHei" w:hint="eastAsia"/>
-          <w:color w:val="333333"/>
-          <w:sz w:val="21"/>
-          <w:szCs w:val="21"/>
-        </w:rPr>
-        <w:t>我们</w:t>
-      </w:r>
-      <w:r>
-        <w:rPr>
-          <w:rFonts w:ascii="Microsoft YaHei" w:eastAsia="Microsoft YaHei" w:hAnsi="Microsoft YaHei" w:cs="Microsoft YaHei" w:hint="eastAsia"/>
-          <w:color w:val="333333"/>
-          <w:sz w:val="21"/>
-          <w:szCs w:val="21"/>
-        </w:rPr>
-        <w:t>要么让整个频带通过，要么</w:t>
-      </w:r>
-      <w:r>
-        <w:rPr>
-          <w:rFonts w:ascii="Microsoft YaHei" w:eastAsia="Microsoft YaHei" w:hAnsi="Microsoft YaHei" w:cs="Microsoft YaHei" w:hint="eastAsia"/>
-          <w:color w:val="333333"/>
-          <w:sz w:val="21"/>
-          <w:szCs w:val="21"/>
-        </w:rPr>
-        <w:t>都</w:t>
-      </w:r>
-      <w:r>
-        <w:rPr>
-          <w:rFonts w:ascii="Microsoft YaHei" w:eastAsia="Microsoft YaHei" w:hAnsi="Microsoft YaHei" w:cs="Microsoft YaHei" w:hint="eastAsia"/>
-          <w:color w:val="333333"/>
-          <w:sz w:val="21"/>
-          <w:szCs w:val="21"/>
-        </w:rPr>
-        <w:t>剪掉。</w:t>
+        <w:t>频带足够宽时，我们要么让整个频带通过，要么都剪掉。</w:t>
       </w:r>
       <w:r>
         <w:rPr>
@@ -3943,16 +3924,7 @@
           <w:sz w:val="21"/>
           <w:szCs w:val="21"/>
         </w:rPr>
-        <w:t>(</w:t>
-      </w:r>
-      <w:r>
-        <w:rPr>
-          <w:rFonts w:ascii="Microsoft YaHei" w:eastAsia="Microsoft YaHei" w:hAnsi="Microsoft YaHei" w:cs="Microsoft YaHei" w:hint="eastAsia"/>
-          <w:color w:val="333333"/>
-          <w:sz w:val="21"/>
-          <w:szCs w:val="21"/>
-        </w:rPr>
-        <w:t>sigmo</w:t>
+        <w:t>(sigmo</w:t>
       </w:r>
       <w:r>
         <w:rPr>
@@ -4318,8 +4290,19 @@
           <w:sz w:val="21"/>
           <w:szCs w:val="21"/>
         </w:rPr>
-        <w:t>=0.5</w:t>
-      </w:r>
+        <w:t>=</w:t>
+      </w:r>
+      <w:bookmarkStart w:id="0" w:name="_GoBack"/>
+      <w:r>
+        <w:rPr>
+          <w:rFonts w:ascii="Microsoft YaHei" w:eastAsia="Microsoft YaHei" w:hAnsi="Microsoft YaHei" w:cs="Microsoft YaHei" w:hint="eastAsia"/>
+          <w:color w:val="333333"/>
+          <w:sz w:val="21"/>
+          <w:szCs w:val="21"/>
+        </w:rPr>
+        <w:t>0.5</w:t>
+      </w:r>
+      <w:bookmarkEnd w:id="0"/>
       <w:r>
         <w:rPr>
           <w:rFonts w:ascii="Microsoft YaHei" w:eastAsia="Microsoft YaHei" w:hAnsi="Microsoft YaHei" w:cs="Microsoft YaHei" w:hint="eastAsia"/>
@@ -4464,10 +4447,9 @@
         </w:rPr>
         <w:t>Distance</w:t>
       </w:r>
-      <w:proofErr w:type="gramStart"/>
-      <w:r>
-        <w:rPr>
-          <w:rFonts w:ascii="Microsoft YaHei" w:eastAsia="Microsoft YaHei" w:hAnsi="Microsoft YaHei" w:cs="Microsoft YaHei" w:hint="eastAsia"/>
+      <w:r>
+        <w:rPr>
+          <w:rFonts w:ascii="Microsoft YaHei" w:eastAsia="Microsoft YaHei" w:hAnsi="Microsoft YaHei" w:cs="Microsoft YaHei"/>
           <w:color w:val="333333"/>
           <w:sz w:val="21"/>
           <w:szCs w:val="21"/>
@@ -4481,9 +4463,8 @@
           <w:sz w:val="21"/>
           <w:szCs w:val="21"/>
         </w:rPr>
-        <w:t>，</w:t>
-      </w:r>
-      <w:proofErr w:type="gramEnd"/>
+        <w:t xml:space="preserve"> ，</w:t>
+      </w:r>
       <w:r>
         <w:rPr>
           <w:rFonts w:ascii="Microsoft YaHei" w:eastAsia="Microsoft YaHei" w:hAnsi="Microsoft YaHei" w:cs="Microsoft YaHei" w:hint="eastAsia"/>
@@ -7264,16 +7245,7 @@
           <w:sz w:val="21"/>
           <w:szCs w:val="21"/>
         </w:rPr>
-        <w:t>将</w:t>
-      </w:r>
-      <w:r>
-        <w:rPr>
-          <w:rFonts w:ascii="Microsoft YaHei" w:eastAsia="Microsoft YaHei" w:hAnsi="Microsoft YaHei" w:cs="Microsoft YaHei" w:hint="eastAsia"/>
-          <w:color w:val="333333"/>
-          <w:sz w:val="21"/>
-          <w:szCs w:val="21"/>
-        </w:rPr>
-        <w:t>精简</w:t>
+        <w:t>将精简</w:t>
       </w:r>
       <w:r>
         <w:rPr>
@@ -7883,14 +7855,6 @@
           <w:sz w:val="21"/>
           <w:szCs w:val="21"/>
         </w:rPr>
-      </w:r>
-      <w:r>
-        <w:rPr>
-          <w:rFonts w:ascii="Microsoft YaHei" w:eastAsia="Microsoft YaHei" w:hAnsi="Microsoft YaHei" w:cs="Microsoft YaHei"/>
-          <w:color w:val="333333"/>
-          <w:sz w:val="21"/>
-          <w:szCs w:val="21"/>
-        </w:rPr>
         <w:fldChar w:fldCharType="separate"/>
       </w:r>
       <w:r>
@@ -8077,7 +8041,7 @@
         <w:spacing w:before="100" w:beforeAutospacing="1" w:after="100" w:afterAutospacing="1" w:line="312" w:lineRule="atLeast"/>
         <w:jc w:val="both"/>
         <w:rPr>
-          <w:rFonts w:ascii="Microsoft YaHei" w:eastAsia="Microsoft YaHei" w:hAnsi="Microsoft YaHei" w:cs="Times New Roman" w:hint="eastAsia"/>
+          <w:rFonts w:ascii="Microsoft YaHei" w:eastAsia="Microsoft YaHei" w:hAnsi="Microsoft YaHei" w:cs="Times New Roman"/>
           <w:color w:val="333333"/>
           <w:sz w:val="21"/>
           <w:szCs w:val="21"/>
@@ -9050,14 +9014,6 @@
           <w:szCs w:val="21"/>
         </w:rPr>
         <w:instrText xml:space="preserve"> HYPERLINK "https://people.xiph.org/~jm/demo/rnnoise/" </w:instrText>
-      </w:r>
-      <w:r>
-        <w:rPr>
-          <w:rFonts w:ascii="Microsoft YaHei" w:eastAsia="Microsoft YaHei" w:hAnsi="Microsoft YaHei" w:cs="Microsoft YaHei"/>
-          <w:color w:val="333333"/>
-          <w:sz w:val="21"/>
-          <w:szCs w:val="21"/>
-        </w:rPr>
       </w:r>
       <w:r>
         <w:rPr>
@@ -10807,8 +10763,6 @@
         </w:rPr>
         <w:t>Demo</w:t>
       </w:r>
-      <w:bookmarkStart w:id="0" w:name="_GoBack"/>
-      <w:bookmarkEnd w:id="0"/>
       <w:r>
         <w:rPr>
           <w:rFonts w:ascii="Microsoft YaHei" w:eastAsia="Microsoft YaHei" w:hAnsi="Microsoft YaHei" w:cs="Microsoft YaHei" w:hint="eastAsia"/>
@@ -13248,7 +13202,7 @@
 </file>
 
 <file path=customXml/itemProps1.xml><?xml version="1.0" encoding="utf-8"?>
-<ds:datastoreItem xmlns:ds="http://schemas.openxmlformats.org/officeDocument/2006/customXml" ds:itemID="{B709D50E-97CA-4553-820F-EB2D0CBD54E5}">
+<ds:datastoreItem xmlns:ds="http://schemas.openxmlformats.org/officeDocument/2006/customXml" ds:itemID="{A33447F8-E448-4FA1-883A-88BD4ED6D5DA}">
   <ds:schemaRefs>
     <ds:schemaRef ds:uri="http://schemas.openxmlformats.org/officeDocument/2006/bibliography"/>
   </ds:schemaRefs>

</xml_diff>